<commit_message>
New: added new UseCase; added new functional and non-functional requirements; added file LanguagesPermitted.xlsx. Fix: changed text layout in file Requirements.docx.
</commit_message>
<xml_diff>
--- a/docs/UseCases.docx
+++ b/docs/UseCases.docx
@@ -1531,7 +1531,6 @@
         </w:rPr>
         <w:t xml:space="preserve">система </w:t>
       </w:r>
-      <w:proofErr w:type="spellStart"/>
       <w:r>
         <w:rPr>
           <w:rFonts w:ascii="Times New Roman" w:hAnsi="Times New Roman" w:cs="Times New Roman"/>
@@ -1541,7 +1540,6 @@
         </w:rPr>
         <w:t>TextLang</w:t>
       </w:r>
-      <w:proofErr w:type="spellEnd"/>
     </w:p>
     <w:p>
       <w:pPr>
@@ -1878,7 +1876,6 @@
         </w:rPr>
         <w:t xml:space="preserve">папке </w:t>
       </w:r>
-      <w:proofErr w:type="spellStart"/>
       <w:r>
         <w:rPr>
           <w:rFonts w:ascii="Times New Roman" w:hAnsi="Times New Roman" w:cs="Times New Roman"/>
@@ -1889,7 +1886,6 @@
         </w:rPr>
         <w:t>SavedResults</w:t>
       </w:r>
-      <w:proofErr w:type="spellEnd"/>
       <w:r>
         <w:rPr>
           <w:rFonts w:ascii="Times New Roman" w:hAnsi="Times New Roman" w:cs="Times New Roman"/>
@@ -1945,17 +1941,7 @@
           <w:sz w:val="28"/>
           <w:szCs w:val="28"/>
         </w:rPr>
-        <w:t>файл,</w:t>
-      </w:r>
-      <w:bookmarkStart w:id="0" w:name="_GoBack"/>
-      <w:bookmarkEnd w:id="0"/>
-      <w:r>
-        <w:rPr>
-          <w:rFonts w:ascii="Times New Roman" w:hAnsi="Times New Roman" w:cs="Times New Roman"/>
-          <w:sz w:val="28"/>
-          <w:szCs w:val="28"/>
-        </w:rPr>
-        <w:t xml:space="preserve"> который имеет следующий формат: </w:t>
+        <w:t xml:space="preserve">файл, который имеет следующий формат: </w:t>
       </w:r>
       <w:proofErr w:type="spellStart"/>
       <w:r>
@@ -2043,6 +2029,1018 @@
           <w:szCs w:val="28"/>
         </w:rPr>
         <w:t>.</w:t>
+      </w:r>
+    </w:p>
+    <w:p>
+      <w:pPr>
+        <w:rPr>
+          <w:rFonts w:ascii="Times New Roman" w:hAnsi="Times New Roman" w:cs="Times New Roman"/>
+          <w:b/>
+          <w:sz w:val="28"/>
+          <w:szCs w:val="28"/>
+        </w:rPr>
+      </w:pPr>
+      <w:r>
+        <w:rPr>
+          <w:rFonts w:ascii="Times New Roman" w:hAnsi="Times New Roman" w:cs="Times New Roman"/>
+          <w:b/>
+          <w:sz w:val="28"/>
+          <w:szCs w:val="28"/>
+        </w:rPr>
+        <w:br w:type="page"/>
+      </w:r>
+    </w:p>
+    <w:p>
+      <w:pPr>
+        <w:spacing w:line="360" w:lineRule="auto"/>
+        <w:jc w:val="both"/>
+        <w:rPr>
+          <w:rFonts w:ascii="Times New Roman" w:hAnsi="Times New Roman" w:cs="Times New Roman"/>
+          <w:b/>
+          <w:sz w:val="32"/>
+          <w:szCs w:val="32"/>
+        </w:rPr>
+      </w:pPr>
+      <w:r>
+        <w:rPr>
+          <w:rFonts w:ascii="Times New Roman" w:hAnsi="Times New Roman" w:cs="Times New Roman"/>
+          <w:b/>
+          <w:sz w:val="32"/>
+          <w:szCs w:val="32"/>
+          <w:lang w:val="en-US"/>
+        </w:rPr>
+        <w:lastRenderedPageBreak/>
+        <w:t>Use</w:t>
+      </w:r>
+      <w:r>
+        <w:rPr>
+          <w:rFonts w:ascii="Times New Roman" w:hAnsi="Times New Roman" w:cs="Times New Roman"/>
+          <w:b/>
+          <w:sz w:val="32"/>
+          <w:szCs w:val="32"/>
+        </w:rPr>
+        <w:t xml:space="preserve"> </w:t>
+      </w:r>
+      <w:r>
+        <w:rPr>
+          <w:rFonts w:ascii="Times New Roman" w:hAnsi="Times New Roman" w:cs="Times New Roman"/>
+          <w:b/>
+          <w:sz w:val="32"/>
+          <w:szCs w:val="32"/>
+          <w:lang w:val="en-US"/>
+        </w:rPr>
+        <w:t>Case</w:t>
+      </w:r>
+      <w:r>
+        <w:rPr>
+          <w:rFonts w:ascii="Times New Roman" w:hAnsi="Times New Roman" w:cs="Times New Roman"/>
+          <w:b/>
+          <w:sz w:val="32"/>
+          <w:szCs w:val="32"/>
+        </w:rPr>
+        <w:t xml:space="preserve"> </w:t>
+      </w:r>
+      <w:r>
+        <w:rPr>
+          <w:rFonts w:ascii="Times New Roman" w:hAnsi="Times New Roman" w:cs="Times New Roman"/>
+          <w:b/>
+          <w:sz w:val="32"/>
+          <w:szCs w:val="32"/>
+        </w:rPr>
+        <w:t>4</w:t>
+      </w:r>
+      <w:r>
+        <w:rPr>
+          <w:rFonts w:ascii="Times New Roman" w:hAnsi="Times New Roman" w:cs="Times New Roman"/>
+          <w:b/>
+          <w:sz w:val="32"/>
+          <w:szCs w:val="32"/>
+        </w:rPr>
+        <w:t xml:space="preserve"> </w:t>
+      </w:r>
+      <w:r>
+        <w:rPr>
+          <w:rFonts w:ascii="Times New Roman" w:hAnsi="Times New Roman" w:cs="Times New Roman"/>
+          <w:b/>
+          <w:sz w:val="32"/>
+          <w:szCs w:val="32"/>
+        </w:rPr>
+        <w:t xml:space="preserve">– </w:t>
+      </w:r>
+      <w:r>
+        <w:rPr>
+          <w:rFonts w:ascii="Times New Roman" w:hAnsi="Times New Roman" w:cs="Times New Roman"/>
+          <w:b/>
+          <w:sz w:val="32"/>
+          <w:szCs w:val="32"/>
+        </w:rPr>
+        <w:t xml:space="preserve">Восстановить результат работы системы </w:t>
+      </w:r>
+      <w:proofErr w:type="spellStart"/>
+      <w:r>
+        <w:rPr>
+          <w:rFonts w:ascii="Times New Roman" w:hAnsi="Times New Roman" w:cs="Times New Roman"/>
+          <w:b/>
+          <w:sz w:val="32"/>
+          <w:szCs w:val="32"/>
+        </w:rPr>
+        <w:t>TextLang</w:t>
+      </w:r>
+      <w:proofErr w:type="spellEnd"/>
+      <w:r>
+        <w:rPr>
+          <w:rFonts w:ascii="Times New Roman" w:hAnsi="Times New Roman" w:cs="Times New Roman"/>
+          <w:b/>
+          <w:sz w:val="32"/>
+          <w:szCs w:val="32"/>
+        </w:rPr>
+        <w:t xml:space="preserve"> из текстового файла формата </w:t>
+      </w:r>
+      <w:r>
+        <w:rPr>
+          <w:rFonts w:ascii="Times New Roman" w:hAnsi="Times New Roman" w:cs="Times New Roman"/>
+          <w:b/>
+          <w:sz w:val="32"/>
+          <w:szCs w:val="32"/>
+        </w:rPr>
+        <w:t>.</w:t>
+      </w:r>
+      <w:r>
+        <w:rPr>
+          <w:rFonts w:ascii="Times New Roman" w:hAnsi="Times New Roman" w:cs="Times New Roman"/>
+          <w:b/>
+          <w:sz w:val="32"/>
+          <w:szCs w:val="32"/>
+          <w:lang w:val="en-US"/>
+        </w:rPr>
+        <w:t>txt</w:t>
+      </w:r>
+    </w:p>
+    <w:p>
+      <w:pPr>
+        <w:spacing w:line="360" w:lineRule="auto"/>
+        <w:jc w:val="both"/>
+        <w:rPr>
+          <w:rFonts w:ascii="Times New Roman" w:hAnsi="Times New Roman" w:cs="Times New Roman"/>
+          <w:b/>
+          <w:sz w:val="32"/>
+          <w:szCs w:val="32"/>
+        </w:rPr>
+      </w:pPr>
+    </w:p>
+    <w:p>
+      <w:pPr>
+        <w:spacing w:line="360" w:lineRule="auto"/>
+        <w:jc w:val="both"/>
+        <w:rPr>
+          <w:rFonts w:ascii="Times New Roman" w:hAnsi="Times New Roman" w:cs="Times New Roman"/>
+          <w:b/>
+          <w:sz w:val="32"/>
+          <w:szCs w:val="32"/>
+        </w:rPr>
+      </w:pPr>
+      <w:r>
+        <w:rPr>
+          <w:rFonts w:ascii="Times New Roman" w:hAnsi="Times New Roman" w:cs="Times New Roman"/>
+          <w:b/>
+          <w:sz w:val="28"/>
+          <w:szCs w:val="28"/>
+        </w:rPr>
+        <w:t>Цель:</w:t>
+      </w:r>
+      <w:r>
+        <w:rPr>
+          <w:rFonts w:ascii="Times New Roman" w:hAnsi="Times New Roman" w:cs="Times New Roman"/>
+          <w:b/>
+          <w:sz w:val="28"/>
+          <w:szCs w:val="28"/>
+        </w:rPr>
+        <w:t xml:space="preserve"> </w:t>
+      </w:r>
+      <w:r>
+        <w:rPr>
+          <w:rFonts w:ascii="Times New Roman" w:hAnsi="Times New Roman" w:cs="Times New Roman"/>
+          <w:sz w:val="28"/>
+          <w:szCs w:val="28"/>
+        </w:rPr>
+        <w:t xml:space="preserve">отобразить результат работы системы </w:t>
+      </w:r>
+      <w:r>
+        <w:rPr>
+          <w:rFonts w:ascii="Times New Roman" w:hAnsi="Times New Roman" w:cs="Times New Roman"/>
+          <w:sz w:val="28"/>
+          <w:szCs w:val="28"/>
+          <w:lang w:val="en-US"/>
+        </w:rPr>
+        <w:t>TextLang</w:t>
+      </w:r>
+      <w:r>
+        <w:rPr>
+          <w:rFonts w:ascii="Times New Roman" w:hAnsi="Times New Roman" w:cs="Times New Roman"/>
+          <w:sz w:val="28"/>
+          <w:szCs w:val="28"/>
+        </w:rPr>
+        <w:t xml:space="preserve">, который был сохранен в файл специального </w:t>
+      </w:r>
+      <w:r>
+        <w:rPr>
+          <w:rFonts w:ascii="Times New Roman" w:hAnsi="Times New Roman" w:cs="Times New Roman"/>
+          <w:sz w:val="28"/>
+          <w:szCs w:val="28"/>
+        </w:rPr>
+        <w:t>вида</w:t>
+      </w:r>
+    </w:p>
+    <w:p>
+      <w:pPr>
+        <w:spacing w:line="360" w:lineRule="auto"/>
+        <w:jc w:val="both"/>
+        <w:rPr>
+          <w:rFonts w:ascii="Times New Roman" w:hAnsi="Times New Roman" w:cs="Times New Roman"/>
+          <w:sz w:val="28"/>
+          <w:szCs w:val="28"/>
+        </w:rPr>
+      </w:pPr>
+      <w:r>
+        <w:rPr>
+          <w:rFonts w:ascii="Times New Roman" w:hAnsi="Times New Roman" w:cs="Times New Roman"/>
+          <w:b/>
+          <w:sz w:val="28"/>
+          <w:szCs w:val="28"/>
+        </w:rPr>
+        <w:t xml:space="preserve">Действующее лицо: </w:t>
+      </w:r>
+      <w:r>
+        <w:rPr>
+          <w:rFonts w:ascii="Times New Roman" w:hAnsi="Times New Roman" w:cs="Times New Roman"/>
+          <w:sz w:val="28"/>
+          <w:szCs w:val="28"/>
+        </w:rPr>
+        <w:t>пользователь системы</w:t>
+      </w:r>
+    </w:p>
+    <w:p>
+      <w:pPr>
+        <w:spacing w:line="360" w:lineRule="auto"/>
+        <w:jc w:val="both"/>
+        <w:rPr>
+          <w:rFonts w:ascii="Times New Roman" w:hAnsi="Times New Roman" w:cs="Times New Roman"/>
+          <w:sz w:val="28"/>
+          <w:szCs w:val="28"/>
+        </w:rPr>
+      </w:pPr>
+      <w:r>
+        <w:rPr>
+          <w:rFonts w:ascii="Times New Roman" w:hAnsi="Times New Roman" w:cs="Times New Roman"/>
+          <w:b/>
+          <w:sz w:val="28"/>
+          <w:szCs w:val="28"/>
+        </w:rPr>
+        <w:t>Активатор</w:t>
+      </w:r>
+      <w:r>
+        <w:rPr>
+          <w:rFonts w:ascii="Times New Roman" w:hAnsi="Times New Roman" w:cs="Times New Roman"/>
+          <w:b/>
+          <w:sz w:val="28"/>
+          <w:szCs w:val="28"/>
+        </w:rPr>
+        <w:t xml:space="preserve">: </w:t>
+      </w:r>
+      <w:r>
+        <w:rPr>
+          <w:rFonts w:ascii="Times New Roman" w:hAnsi="Times New Roman" w:cs="Times New Roman"/>
+          <w:sz w:val="28"/>
+          <w:szCs w:val="28"/>
+        </w:rPr>
+        <w:t>нажатие</w:t>
+      </w:r>
+      <w:r>
+        <w:rPr>
+          <w:rFonts w:ascii="Times New Roman" w:hAnsi="Times New Roman" w:cs="Times New Roman"/>
+          <w:sz w:val="28"/>
+          <w:szCs w:val="28"/>
+        </w:rPr>
+        <w:t xml:space="preserve"> </w:t>
+      </w:r>
+      <w:r>
+        <w:rPr>
+          <w:rFonts w:ascii="Times New Roman" w:hAnsi="Times New Roman" w:cs="Times New Roman"/>
+          <w:sz w:val="28"/>
+          <w:szCs w:val="28"/>
+        </w:rPr>
+        <w:t>кнопки</w:t>
+      </w:r>
+      <w:r>
+        <w:rPr>
+          <w:rFonts w:ascii="Times New Roman" w:hAnsi="Times New Roman" w:cs="Times New Roman"/>
+          <w:sz w:val="28"/>
+          <w:szCs w:val="28"/>
+        </w:rPr>
+        <w:t xml:space="preserve"> </w:t>
+      </w:r>
+      <w:r>
+        <w:rPr>
+          <w:rFonts w:ascii="Times New Roman" w:hAnsi="Times New Roman" w:cs="Times New Roman"/>
+          <w:i/>
+          <w:sz w:val="28"/>
+          <w:szCs w:val="28"/>
+          <w:lang w:val="en-US"/>
+        </w:rPr>
+        <w:t>Display</w:t>
+      </w:r>
+      <w:r>
+        <w:rPr>
+          <w:rFonts w:ascii="Times New Roman" w:hAnsi="Times New Roman" w:cs="Times New Roman"/>
+          <w:i/>
+          <w:sz w:val="28"/>
+          <w:szCs w:val="28"/>
+        </w:rPr>
+        <w:t xml:space="preserve"> </w:t>
+      </w:r>
+      <w:r>
+        <w:rPr>
+          <w:rFonts w:ascii="Times New Roman" w:hAnsi="Times New Roman" w:cs="Times New Roman"/>
+          <w:i/>
+          <w:sz w:val="28"/>
+          <w:szCs w:val="28"/>
+          <w:lang w:val="en-US"/>
+        </w:rPr>
+        <w:t>Result</w:t>
+      </w:r>
+      <w:r>
+        <w:rPr>
+          <w:rFonts w:ascii="Times New Roman" w:hAnsi="Times New Roman" w:cs="Times New Roman"/>
+          <w:i/>
+          <w:sz w:val="28"/>
+          <w:szCs w:val="28"/>
+        </w:rPr>
+        <w:t xml:space="preserve"> </w:t>
+      </w:r>
+      <w:r>
+        <w:rPr>
+          <w:rFonts w:ascii="Times New Roman" w:hAnsi="Times New Roman" w:cs="Times New Roman"/>
+          <w:i/>
+          <w:sz w:val="28"/>
+          <w:szCs w:val="28"/>
+          <w:lang w:val="en-US"/>
+        </w:rPr>
+        <w:t>From</w:t>
+      </w:r>
+      <w:r>
+        <w:rPr>
+          <w:rFonts w:ascii="Times New Roman" w:hAnsi="Times New Roman" w:cs="Times New Roman"/>
+          <w:i/>
+          <w:sz w:val="28"/>
+          <w:szCs w:val="28"/>
+        </w:rPr>
+        <w:t xml:space="preserve"> </w:t>
+      </w:r>
+      <w:r>
+        <w:rPr>
+          <w:rFonts w:ascii="Times New Roman" w:hAnsi="Times New Roman" w:cs="Times New Roman"/>
+          <w:i/>
+          <w:sz w:val="28"/>
+          <w:szCs w:val="28"/>
+          <w:lang w:val="en-US"/>
+        </w:rPr>
+        <w:t>File</w:t>
+      </w:r>
+      <w:r>
+        <w:rPr>
+          <w:rFonts w:ascii="Times New Roman" w:hAnsi="Times New Roman" w:cs="Times New Roman"/>
+          <w:i/>
+          <w:sz w:val="28"/>
+          <w:szCs w:val="28"/>
+        </w:rPr>
+        <w:t xml:space="preserve"> </w:t>
+      </w:r>
+    </w:p>
+    <w:p>
+      <w:pPr>
+        <w:spacing w:after="120" w:line="360" w:lineRule="auto"/>
+        <w:jc w:val="both"/>
+        <w:rPr>
+          <w:rFonts w:ascii="Times New Roman" w:hAnsi="Times New Roman" w:cs="Times New Roman"/>
+          <w:sz w:val="28"/>
+          <w:szCs w:val="28"/>
+        </w:rPr>
+      </w:pPr>
+    </w:p>
+    <w:p>
+      <w:pPr>
+        <w:spacing w:line="360" w:lineRule="auto"/>
+        <w:jc w:val="both"/>
+        <w:rPr>
+          <w:rFonts w:ascii="Times New Roman" w:hAnsi="Times New Roman" w:cs="Times New Roman"/>
+          <w:b/>
+          <w:sz w:val="28"/>
+          <w:szCs w:val="28"/>
+        </w:rPr>
+      </w:pPr>
+      <w:r>
+        <w:rPr>
+          <w:rFonts w:ascii="Times New Roman" w:hAnsi="Times New Roman" w:cs="Times New Roman"/>
+          <w:b/>
+          <w:sz w:val="28"/>
+          <w:szCs w:val="28"/>
+        </w:rPr>
+        <w:t xml:space="preserve"> </w:t>
+      </w:r>
+      <w:r>
+        <w:rPr>
+          <w:rFonts w:ascii="Times New Roman" w:hAnsi="Times New Roman" w:cs="Times New Roman"/>
+          <w:b/>
+          <w:sz w:val="28"/>
+          <w:szCs w:val="28"/>
+        </w:rPr>
+        <w:t>Основной с</w:t>
+      </w:r>
+      <w:r>
+        <w:rPr>
+          <w:rFonts w:ascii="Times New Roman" w:hAnsi="Times New Roman" w:cs="Times New Roman"/>
+          <w:b/>
+          <w:sz w:val="28"/>
+          <w:szCs w:val="28"/>
+        </w:rPr>
+        <w:t xml:space="preserve">ценарий: </w:t>
+      </w:r>
+    </w:p>
+    <w:p>
+      <w:pPr>
+        <w:pStyle w:val="a4"/>
+        <w:numPr>
+          <w:ilvl w:val="0"/>
+          <w:numId w:val="9"/>
+        </w:numPr>
+        <w:spacing w:after="120" w:line="360" w:lineRule="auto"/>
+        <w:ind w:left="0" w:firstLine="0"/>
+        <w:jc w:val="both"/>
+        <w:rPr>
+          <w:rFonts w:ascii="Times New Roman" w:hAnsi="Times New Roman" w:cs="Times New Roman"/>
+          <w:sz w:val="28"/>
+          <w:szCs w:val="28"/>
+        </w:rPr>
+      </w:pPr>
+      <w:r>
+        <w:rPr>
+          <w:rFonts w:ascii="Times New Roman" w:hAnsi="Times New Roman" w:cs="Times New Roman"/>
+          <w:sz w:val="28"/>
+          <w:szCs w:val="28"/>
+        </w:rPr>
+        <w:t xml:space="preserve">Пользователь нажимает на кнопку </w:t>
+      </w:r>
+      <w:r>
+        <w:rPr>
+          <w:rFonts w:ascii="Times New Roman" w:hAnsi="Times New Roman" w:cs="Times New Roman"/>
+          <w:i/>
+          <w:sz w:val="28"/>
+          <w:szCs w:val="28"/>
+          <w:lang w:val="en-US"/>
+        </w:rPr>
+        <w:t>Display</w:t>
+      </w:r>
+      <w:r>
+        <w:rPr>
+          <w:rFonts w:ascii="Times New Roman" w:hAnsi="Times New Roman" w:cs="Times New Roman"/>
+          <w:i/>
+          <w:sz w:val="28"/>
+          <w:szCs w:val="28"/>
+        </w:rPr>
+        <w:t xml:space="preserve"> </w:t>
+      </w:r>
+      <w:r>
+        <w:rPr>
+          <w:rFonts w:ascii="Times New Roman" w:hAnsi="Times New Roman" w:cs="Times New Roman"/>
+          <w:i/>
+          <w:sz w:val="28"/>
+          <w:szCs w:val="28"/>
+          <w:lang w:val="en-US"/>
+        </w:rPr>
+        <w:t>Result</w:t>
+      </w:r>
+      <w:r>
+        <w:rPr>
+          <w:rFonts w:ascii="Times New Roman" w:hAnsi="Times New Roman" w:cs="Times New Roman"/>
+          <w:i/>
+          <w:sz w:val="28"/>
+          <w:szCs w:val="28"/>
+        </w:rPr>
+        <w:t xml:space="preserve"> </w:t>
+      </w:r>
+      <w:r>
+        <w:rPr>
+          <w:rFonts w:ascii="Times New Roman" w:hAnsi="Times New Roman" w:cs="Times New Roman"/>
+          <w:i/>
+          <w:sz w:val="28"/>
+          <w:szCs w:val="28"/>
+          <w:lang w:val="en-US"/>
+        </w:rPr>
+        <w:t>From</w:t>
+      </w:r>
+      <w:r>
+        <w:rPr>
+          <w:rFonts w:ascii="Times New Roman" w:hAnsi="Times New Roman" w:cs="Times New Roman"/>
+          <w:i/>
+          <w:sz w:val="28"/>
+          <w:szCs w:val="28"/>
+        </w:rPr>
+        <w:t xml:space="preserve"> </w:t>
+      </w:r>
+      <w:r>
+        <w:rPr>
+          <w:rFonts w:ascii="Times New Roman" w:hAnsi="Times New Roman" w:cs="Times New Roman"/>
+          <w:i/>
+          <w:sz w:val="28"/>
+          <w:szCs w:val="28"/>
+          <w:lang w:val="en-US"/>
+        </w:rPr>
+        <w:t>File</w:t>
+      </w:r>
+      <w:r>
+        <w:rPr>
+          <w:rFonts w:ascii="Times New Roman" w:hAnsi="Times New Roman" w:cs="Times New Roman"/>
+          <w:sz w:val="28"/>
+          <w:szCs w:val="28"/>
+        </w:rPr>
+        <w:t>;</w:t>
+      </w:r>
+    </w:p>
+    <w:p>
+      <w:pPr>
+        <w:pStyle w:val="a4"/>
+        <w:numPr>
+          <w:ilvl w:val="0"/>
+          <w:numId w:val="9"/>
+        </w:numPr>
+        <w:spacing w:after="120" w:line="360" w:lineRule="auto"/>
+        <w:ind w:left="0" w:firstLine="0"/>
+        <w:jc w:val="both"/>
+        <w:rPr>
+          <w:rFonts w:ascii="Times New Roman" w:hAnsi="Times New Roman" w:cs="Times New Roman"/>
+          <w:sz w:val="28"/>
+          <w:szCs w:val="28"/>
+        </w:rPr>
+      </w:pPr>
+      <w:r>
+        <w:rPr>
+          <w:rFonts w:ascii="Times New Roman" w:hAnsi="Times New Roman" w:cs="Times New Roman"/>
+          <w:sz w:val="28"/>
+          <w:szCs w:val="28"/>
+        </w:rPr>
+        <w:t>Система открывает диалоговое окно, с помощью которого можно выбрать только файл формата .</w:t>
+      </w:r>
+      <w:r>
+        <w:rPr>
+          <w:rFonts w:ascii="Times New Roman" w:hAnsi="Times New Roman" w:cs="Times New Roman"/>
+          <w:sz w:val="28"/>
+          <w:szCs w:val="28"/>
+          <w:lang w:val="en-US"/>
+        </w:rPr>
+        <w:t>txt</w:t>
+      </w:r>
+      <w:r>
+        <w:rPr>
+          <w:rFonts w:ascii="Times New Roman" w:hAnsi="Times New Roman" w:cs="Times New Roman"/>
+          <w:sz w:val="28"/>
+          <w:szCs w:val="28"/>
+        </w:rPr>
+        <w:t>;</w:t>
+      </w:r>
+    </w:p>
+    <w:p>
+      <w:pPr>
+        <w:pStyle w:val="a4"/>
+        <w:numPr>
+          <w:ilvl w:val="0"/>
+          <w:numId w:val="9"/>
+        </w:numPr>
+        <w:spacing w:after="120" w:line="360" w:lineRule="auto"/>
+        <w:ind w:left="0" w:firstLine="0"/>
+        <w:jc w:val="both"/>
+        <w:rPr>
+          <w:rFonts w:ascii="Times New Roman" w:hAnsi="Times New Roman" w:cs="Times New Roman"/>
+          <w:sz w:val="28"/>
+          <w:szCs w:val="28"/>
+        </w:rPr>
+      </w:pPr>
+      <w:r>
+        <w:rPr>
+          <w:rFonts w:ascii="Times New Roman" w:hAnsi="Times New Roman" w:cs="Times New Roman"/>
+          <w:sz w:val="28"/>
+          <w:szCs w:val="28"/>
+        </w:rPr>
+        <w:t>Пользователь выбирает файл и диалоговое окно закрывается;</w:t>
+      </w:r>
+    </w:p>
+    <w:p>
+      <w:pPr>
+        <w:pStyle w:val="a4"/>
+        <w:numPr>
+          <w:ilvl w:val="0"/>
+          <w:numId w:val="9"/>
+        </w:numPr>
+        <w:spacing w:after="120" w:line="360" w:lineRule="auto"/>
+        <w:ind w:left="0" w:firstLine="0"/>
+        <w:jc w:val="both"/>
+        <w:rPr>
+          <w:rFonts w:ascii="Times New Roman" w:hAnsi="Times New Roman" w:cs="Times New Roman"/>
+          <w:sz w:val="28"/>
+          <w:szCs w:val="28"/>
+        </w:rPr>
+      </w:pPr>
+      <w:r>
+        <w:rPr>
+          <w:rFonts w:ascii="Times New Roman" w:hAnsi="Times New Roman" w:cs="Times New Roman"/>
+          <w:sz w:val="28"/>
+          <w:szCs w:val="28"/>
+        </w:rPr>
+        <w:t>Текст из файла считывается системой;</w:t>
+      </w:r>
+    </w:p>
+    <w:p>
+      <w:pPr>
+        <w:pStyle w:val="a4"/>
+        <w:numPr>
+          <w:ilvl w:val="0"/>
+          <w:numId w:val="9"/>
+        </w:numPr>
+        <w:spacing w:after="120" w:line="360" w:lineRule="auto"/>
+        <w:ind w:left="0" w:firstLine="0"/>
+        <w:jc w:val="both"/>
+        <w:rPr>
+          <w:rFonts w:ascii="Times New Roman" w:hAnsi="Times New Roman" w:cs="Times New Roman"/>
+          <w:sz w:val="28"/>
+          <w:szCs w:val="28"/>
+        </w:rPr>
+      </w:pPr>
+      <w:r>
+        <w:rPr>
+          <w:rFonts w:ascii="Times New Roman" w:hAnsi="Times New Roman" w:cs="Times New Roman"/>
+          <w:sz w:val="28"/>
+          <w:szCs w:val="28"/>
+        </w:rPr>
+        <w:t xml:space="preserve">Система подтверждает, что </w:t>
+      </w:r>
+      <w:r>
+        <w:rPr>
+          <w:rFonts w:ascii="Times New Roman" w:hAnsi="Times New Roman" w:cs="Times New Roman"/>
+          <w:sz w:val="28"/>
+          <w:szCs w:val="28"/>
+        </w:rPr>
+        <w:t>вид</w:t>
+      </w:r>
+      <w:r>
+        <w:rPr>
+          <w:rFonts w:ascii="Times New Roman" w:hAnsi="Times New Roman" w:cs="Times New Roman"/>
+          <w:sz w:val="28"/>
+          <w:szCs w:val="28"/>
+        </w:rPr>
+        <w:t xml:space="preserve"> текста корректен</w:t>
+      </w:r>
+      <w:r>
+        <w:rPr>
+          <w:rFonts w:ascii="Times New Roman" w:hAnsi="Times New Roman" w:cs="Times New Roman"/>
+          <w:sz w:val="28"/>
+          <w:szCs w:val="28"/>
+        </w:rPr>
+        <w:t>;</w:t>
+      </w:r>
+      <w:r>
+        <w:rPr>
+          <w:rFonts w:ascii="Times New Roman" w:hAnsi="Times New Roman" w:cs="Times New Roman"/>
+          <w:sz w:val="28"/>
+          <w:szCs w:val="28"/>
+        </w:rPr>
+        <w:t xml:space="preserve"> </w:t>
+      </w:r>
+    </w:p>
+    <w:p>
+      <w:pPr>
+        <w:pStyle w:val="a4"/>
+        <w:numPr>
+          <w:ilvl w:val="0"/>
+          <w:numId w:val="9"/>
+        </w:numPr>
+        <w:spacing w:after="120" w:line="360" w:lineRule="auto"/>
+        <w:ind w:left="0" w:firstLine="0"/>
+        <w:jc w:val="both"/>
+        <w:rPr>
+          <w:rFonts w:ascii="Times New Roman" w:hAnsi="Times New Roman" w:cs="Times New Roman"/>
+          <w:sz w:val="28"/>
+          <w:szCs w:val="28"/>
+        </w:rPr>
+      </w:pPr>
+      <w:r>
+        <w:rPr>
+          <w:rFonts w:ascii="Times New Roman" w:hAnsi="Times New Roman" w:cs="Times New Roman"/>
+          <w:sz w:val="28"/>
+          <w:szCs w:val="28"/>
+        </w:rPr>
+        <w:t xml:space="preserve">Система уведомляет пользователя об успешном считывании текста и выводит название выбранного файла рядом с кнопкой </w:t>
+      </w:r>
+      <w:r>
+        <w:rPr>
+          <w:rFonts w:ascii="Times New Roman" w:hAnsi="Times New Roman" w:cs="Times New Roman"/>
+          <w:i/>
+          <w:sz w:val="28"/>
+          <w:szCs w:val="28"/>
+          <w:lang w:val="en-US"/>
+        </w:rPr>
+        <w:t>Display</w:t>
+      </w:r>
+      <w:r>
+        <w:rPr>
+          <w:rFonts w:ascii="Times New Roman" w:hAnsi="Times New Roman" w:cs="Times New Roman"/>
+          <w:i/>
+          <w:sz w:val="28"/>
+          <w:szCs w:val="28"/>
+        </w:rPr>
+        <w:t xml:space="preserve"> </w:t>
+      </w:r>
+      <w:r>
+        <w:rPr>
+          <w:rFonts w:ascii="Times New Roman" w:hAnsi="Times New Roman" w:cs="Times New Roman"/>
+          <w:i/>
+          <w:sz w:val="28"/>
+          <w:szCs w:val="28"/>
+          <w:lang w:val="en-US"/>
+        </w:rPr>
+        <w:t>Result</w:t>
+      </w:r>
+      <w:r>
+        <w:rPr>
+          <w:rFonts w:ascii="Times New Roman" w:hAnsi="Times New Roman" w:cs="Times New Roman"/>
+          <w:i/>
+          <w:sz w:val="28"/>
+          <w:szCs w:val="28"/>
+        </w:rPr>
+        <w:t xml:space="preserve"> </w:t>
+      </w:r>
+      <w:r>
+        <w:rPr>
+          <w:rFonts w:ascii="Times New Roman" w:hAnsi="Times New Roman" w:cs="Times New Roman"/>
+          <w:i/>
+          <w:sz w:val="28"/>
+          <w:szCs w:val="28"/>
+          <w:lang w:val="en-US"/>
+        </w:rPr>
+        <w:t>From</w:t>
+      </w:r>
+      <w:r>
+        <w:rPr>
+          <w:rFonts w:ascii="Times New Roman" w:hAnsi="Times New Roman" w:cs="Times New Roman"/>
+          <w:i/>
+          <w:sz w:val="28"/>
+          <w:szCs w:val="28"/>
+        </w:rPr>
+        <w:t xml:space="preserve"> </w:t>
+      </w:r>
+      <w:r>
+        <w:rPr>
+          <w:rFonts w:ascii="Times New Roman" w:hAnsi="Times New Roman" w:cs="Times New Roman"/>
+          <w:i/>
+          <w:sz w:val="28"/>
+          <w:szCs w:val="28"/>
+          <w:lang w:val="en-US"/>
+        </w:rPr>
+        <w:t>File</w:t>
+      </w:r>
+      <w:r>
+        <w:rPr>
+          <w:rFonts w:ascii="Times New Roman" w:hAnsi="Times New Roman" w:cs="Times New Roman"/>
+          <w:sz w:val="28"/>
+          <w:szCs w:val="28"/>
+        </w:rPr>
+        <w:t>;</w:t>
+      </w:r>
+    </w:p>
+    <w:p>
+      <w:pPr>
+        <w:pStyle w:val="a4"/>
+        <w:numPr>
+          <w:ilvl w:val="0"/>
+          <w:numId w:val="9"/>
+        </w:numPr>
+        <w:spacing w:after="120" w:line="360" w:lineRule="auto"/>
+        <w:ind w:left="0" w:firstLine="0"/>
+        <w:jc w:val="both"/>
+        <w:rPr>
+          <w:rFonts w:ascii="Times New Roman" w:hAnsi="Times New Roman" w:cs="Times New Roman"/>
+          <w:sz w:val="28"/>
+          <w:szCs w:val="28"/>
+        </w:rPr>
+      </w:pPr>
+      <w:r>
+        <w:rPr>
+          <w:rFonts w:ascii="Times New Roman" w:hAnsi="Times New Roman" w:cs="Times New Roman"/>
+          <w:sz w:val="28"/>
+          <w:szCs w:val="28"/>
+        </w:rPr>
+        <w:t>Текст, начинающийся с третьей строки в загруженном файле, отображается в текстовом поле</w:t>
+      </w:r>
+      <w:r>
+        <w:rPr>
+          <w:rFonts w:ascii="Times New Roman" w:hAnsi="Times New Roman" w:cs="Times New Roman"/>
+          <w:sz w:val="28"/>
+          <w:szCs w:val="28"/>
+        </w:rPr>
+        <w:t xml:space="preserve"> </w:t>
+      </w:r>
+      <w:r>
+        <w:rPr>
+          <w:rFonts w:ascii="Times New Roman" w:hAnsi="Times New Roman" w:cs="Times New Roman"/>
+          <w:i/>
+          <w:sz w:val="28"/>
+          <w:szCs w:val="28"/>
+          <w:lang w:val="en-US"/>
+        </w:rPr>
+        <w:t>textField</w:t>
+      </w:r>
+      <w:r>
+        <w:rPr>
+          <w:rFonts w:ascii="Times New Roman" w:hAnsi="Times New Roman" w:cs="Times New Roman"/>
+          <w:sz w:val="28"/>
+          <w:szCs w:val="28"/>
+        </w:rPr>
+        <w:t>;</w:t>
+      </w:r>
+    </w:p>
+    <w:p>
+      <w:pPr>
+        <w:pStyle w:val="a4"/>
+        <w:numPr>
+          <w:ilvl w:val="0"/>
+          <w:numId w:val="9"/>
+        </w:numPr>
+        <w:spacing w:after="120" w:line="360" w:lineRule="auto"/>
+        <w:ind w:left="0" w:firstLine="0"/>
+        <w:jc w:val="both"/>
+        <w:rPr>
+          <w:rFonts w:ascii="Times New Roman" w:hAnsi="Times New Roman" w:cs="Times New Roman"/>
+          <w:sz w:val="28"/>
+          <w:szCs w:val="28"/>
+        </w:rPr>
+      </w:pPr>
+      <w:r>
+        <w:rPr>
+          <w:rFonts w:ascii="Times New Roman" w:hAnsi="Times New Roman" w:cs="Times New Roman"/>
+          <w:sz w:val="28"/>
+          <w:szCs w:val="28"/>
+        </w:rPr>
+        <w:t xml:space="preserve">Текст из второй строки файла отображается в поле </w:t>
+      </w:r>
+      <w:r>
+        <w:rPr>
+          <w:rFonts w:ascii="Times New Roman" w:hAnsi="Times New Roman" w:cs="Times New Roman"/>
+          <w:i/>
+          <w:sz w:val="28"/>
+          <w:szCs w:val="28"/>
+          <w:lang w:val="en-US"/>
+        </w:rPr>
+        <w:t>Prediction</w:t>
+      </w:r>
+      <w:r>
+        <w:rPr>
+          <w:rFonts w:ascii="Times New Roman" w:hAnsi="Times New Roman" w:cs="Times New Roman"/>
+          <w:sz w:val="28"/>
+          <w:szCs w:val="28"/>
+        </w:rPr>
+        <w:t>.</w:t>
+      </w:r>
+    </w:p>
+    <w:p>
+      <w:pPr>
+        <w:spacing w:line="360" w:lineRule="auto"/>
+        <w:jc w:val="both"/>
+        <w:rPr>
+          <w:rFonts w:ascii="Times New Roman" w:hAnsi="Times New Roman" w:cs="Times New Roman"/>
+          <w:b/>
+          <w:sz w:val="28"/>
+          <w:szCs w:val="28"/>
+        </w:rPr>
+      </w:pPr>
+    </w:p>
+    <w:p>
+      <w:pPr>
+        <w:spacing w:line="360" w:lineRule="auto"/>
+        <w:jc w:val="both"/>
+        <w:rPr>
+          <w:rFonts w:ascii="Times New Roman" w:hAnsi="Times New Roman" w:cs="Times New Roman"/>
+          <w:b/>
+          <w:sz w:val="28"/>
+          <w:szCs w:val="28"/>
+        </w:rPr>
+      </w:pPr>
+      <w:r>
+        <w:rPr>
+          <w:rFonts w:ascii="Times New Roman" w:hAnsi="Times New Roman" w:cs="Times New Roman"/>
+          <w:b/>
+          <w:sz w:val="28"/>
+          <w:szCs w:val="28"/>
+        </w:rPr>
+        <w:t>Альтернативный</w:t>
+      </w:r>
+      <w:r>
+        <w:rPr>
+          <w:rFonts w:ascii="Times New Roman" w:hAnsi="Times New Roman" w:cs="Times New Roman"/>
+          <w:b/>
+          <w:sz w:val="28"/>
+          <w:szCs w:val="28"/>
+        </w:rPr>
+        <w:t xml:space="preserve"> сценарий: </w:t>
+      </w:r>
+    </w:p>
+    <w:p>
+      <w:pPr>
+        <w:pStyle w:val="a4"/>
+        <w:numPr>
+          <w:ilvl w:val="0"/>
+          <w:numId w:val="10"/>
+        </w:numPr>
+        <w:spacing w:after="120" w:line="360" w:lineRule="auto"/>
+        <w:ind w:left="0" w:firstLine="0"/>
+        <w:jc w:val="both"/>
+        <w:rPr>
+          <w:rFonts w:ascii="Times New Roman" w:hAnsi="Times New Roman" w:cs="Times New Roman"/>
+          <w:sz w:val="28"/>
+          <w:szCs w:val="28"/>
+        </w:rPr>
+      </w:pPr>
+      <w:r>
+        <w:rPr>
+          <w:rFonts w:ascii="Times New Roman" w:hAnsi="Times New Roman" w:cs="Times New Roman"/>
+          <w:sz w:val="28"/>
+          <w:szCs w:val="28"/>
+        </w:rPr>
+        <w:t xml:space="preserve">Система определила, что </w:t>
+      </w:r>
+      <w:r>
+        <w:rPr>
+          <w:rFonts w:ascii="Times New Roman" w:hAnsi="Times New Roman" w:cs="Times New Roman"/>
+          <w:sz w:val="28"/>
+          <w:szCs w:val="28"/>
+        </w:rPr>
+        <w:t>вид</w:t>
+      </w:r>
+      <w:r>
+        <w:rPr>
+          <w:rFonts w:ascii="Times New Roman" w:hAnsi="Times New Roman" w:cs="Times New Roman"/>
+          <w:sz w:val="28"/>
+          <w:szCs w:val="28"/>
+        </w:rPr>
+        <w:t xml:space="preserve"> текста некорректен</w:t>
+      </w:r>
+      <w:r>
+        <w:rPr>
+          <w:rFonts w:ascii="Times New Roman" w:hAnsi="Times New Roman" w:cs="Times New Roman"/>
+          <w:sz w:val="28"/>
+          <w:szCs w:val="28"/>
+        </w:rPr>
+        <w:t>;</w:t>
+      </w:r>
+    </w:p>
+    <w:p>
+      <w:pPr>
+        <w:pStyle w:val="a4"/>
+        <w:numPr>
+          <w:ilvl w:val="0"/>
+          <w:numId w:val="11"/>
+        </w:numPr>
+        <w:spacing w:after="120" w:line="360" w:lineRule="auto"/>
+        <w:ind w:left="0" w:firstLine="0"/>
+        <w:jc w:val="both"/>
+        <w:rPr>
+          <w:rFonts w:ascii="Times New Roman" w:hAnsi="Times New Roman" w:cs="Times New Roman"/>
+          <w:sz w:val="28"/>
+          <w:szCs w:val="28"/>
+        </w:rPr>
+      </w:pPr>
+      <w:r>
+        <w:rPr>
+          <w:rFonts w:ascii="Times New Roman" w:hAnsi="Times New Roman" w:cs="Times New Roman"/>
+          <w:sz w:val="28"/>
+          <w:szCs w:val="28"/>
+        </w:rPr>
+        <w:t xml:space="preserve">Система уведомляет пользователя о некорректности </w:t>
+      </w:r>
+      <w:r>
+        <w:rPr>
+          <w:rFonts w:ascii="Times New Roman" w:hAnsi="Times New Roman" w:cs="Times New Roman"/>
+          <w:sz w:val="28"/>
+          <w:szCs w:val="28"/>
+        </w:rPr>
+        <w:t>вида текста</w:t>
+      </w:r>
+      <w:bookmarkStart w:id="0" w:name="_GoBack"/>
+      <w:bookmarkEnd w:id="0"/>
+      <w:r>
+        <w:rPr>
+          <w:rFonts w:ascii="Times New Roman" w:hAnsi="Times New Roman" w:cs="Times New Roman"/>
+          <w:sz w:val="28"/>
+          <w:szCs w:val="28"/>
+        </w:rPr>
+        <w:t xml:space="preserve"> и невозможности восстановления результата.</w:t>
       </w:r>
     </w:p>
     <w:p>
@@ -2151,7 +3149,7 @@
             <w:sz w:val="28"/>
             <w:szCs w:val="28"/>
           </w:rPr>
-          <w:t>3</w:t>
+          <w:t>4</w:t>
         </w:r>
         <w:r>
           <w:rPr>
@@ -2216,6 +3214,96 @@
 <file path=word/numbering.xml><?xml version="1.0" encoding="utf-8"?>
 <w:numbering xmlns:wpc="http://schemas.microsoft.com/office/word/2010/wordprocessingCanvas" xmlns:mc="http://schemas.openxmlformats.org/markup-compatibility/2006" xmlns:o="urn:schemas-microsoft-com:office:office" xmlns:r="http://schemas.openxmlformats.org/officeDocument/2006/relationships" xmlns:m="http://schemas.openxmlformats.org/officeDocument/2006/math" xmlns:v="urn:schemas-microsoft-com:vml" xmlns:wp14="http://schemas.microsoft.com/office/word/2010/wordprocessingDrawing" xmlns:wp="http://schemas.openxmlformats.org/drawingml/2006/wordprocessingDrawing" xmlns:w10="urn:schemas-microsoft-com:office:word" xmlns:w="http://schemas.openxmlformats.org/wordprocessingml/2006/main" xmlns:w14="http://schemas.microsoft.com/office/word/2010/wordml" xmlns:w15="http://schemas.microsoft.com/office/word/2012/wordml" xmlns:wpg="http://schemas.microsoft.com/office/word/2010/wordprocessingGroup" xmlns:wpi="http://schemas.microsoft.com/office/word/2010/wordprocessingInk" xmlns:wne="http://schemas.microsoft.com/office/word/2006/wordml" xmlns:wps="http://schemas.microsoft.com/office/word/2010/wordprocessingShape" mc:Ignorable="w14 w15 wp14">
   <w:abstractNum w:abstractNumId="0" w15:restartNumberingAfterBreak="0">
+    <w:nsid w:val="126F52EE"/>
+    <w:multiLevelType w:val="hybridMultilevel"/>
+    <w:tmpl w:val="88860F40"/>
+    <w:lvl w:ilvl="0" w:tplc="9FF05EC0">
+      <w:start w:val="1"/>
+      <w:numFmt w:val="decimal"/>
+      <w:suff w:val="space"/>
+      <w:lvlText w:val="%1."/>
+      <w:lvlJc w:val="left"/>
+      <w:pPr>
+        <w:ind w:left="720" w:hanging="360"/>
+      </w:pPr>
+      <w:rPr>
+        <w:rFonts w:hint="default"/>
+      </w:rPr>
+    </w:lvl>
+    <w:lvl w:ilvl="1" w:tplc="04190019" w:tentative="1">
+      <w:start w:val="1"/>
+      <w:numFmt w:val="lowerLetter"/>
+      <w:lvlText w:val="%2."/>
+      <w:lvlJc w:val="left"/>
+      <w:pPr>
+        <w:ind w:left="1440" w:hanging="360"/>
+      </w:pPr>
+    </w:lvl>
+    <w:lvl w:ilvl="2" w:tplc="0419001B" w:tentative="1">
+      <w:start w:val="1"/>
+      <w:numFmt w:val="lowerRoman"/>
+      <w:lvlText w:val="%3."/>
+      <w:lvlJc w:val="right"/>
+      <w:pPr>
+        <w:ind w:left="2160" w:hanging="180"/>
+      </w:pPr>
+    </w:lvl>
+    <w:lvl w:ilvl="3" w:tplc="0419000F" w:tentative="1">
+      <w:start w:val="1"/>
+      <w:numFmt w:val="decimal"/>
+      <w:lvlText w:val="%4."/>
+      <w:lvlJc w:val="left"/>
+      <w:pPr>
+        <w:ind w:left="2880" w:hanging="360"/>
+      </w:pPr>
+    </w:lvl>
+    <w:lvl w:ilvl="4" w:tplc="04190019" w:tentative="1">
+      <w:start w:val="1"/>
+      <w:numFmt w:val="lowerLetter"/>
+      <w:lvlText w:val="%5."/>
+      <w:lvlJc w:val="left"/>
+      <w:pPr>
+        <w:ind w:left="3600" w:hanging="360"/>
+      </w:pPr>
+    </w:lvl>
+    <w:lvl w:ilvl="5" w:tplc="0419001B" w:tentative="1">
+      <w:start w:val="1"/>
+      <w:numFmt w:val="lowerRoman"/>
+      <w:lvlText w:val="%6."/>
+      <w:lvlJc w:val="right"/>
+      <w:pPr>
+        <w:ind w:left="4320" w:hanging="180"/>
+      </w:pPr>
+    </w:lvl>
+    <w:lvl w:ilvl="6" w:tplc="0419000F" w:tentative="1">
+      <w:start w:val="1"/>
+      <w:numFmt w:val="decimal"/>
+      <w:lvlText w:val="%7."/>
+      <w:lvlJc w:val="left"/>
+      <w:pPr>
+        <w:ind w:left="5040" w:hanging="360"/>
+      </w:pPr>
+    </w:lvl>
+    <w:lvl w:ilvl="7" w:tplc="04190019" w:tentative="1">
+      <w:start w:val="1"/>
+      <w:numFmt w:val="lowerLetter"/>
+      <w:lvlText w:val="%8."/>
+      <w:lvlJc w:val="left"/>
+      <w:pPr>
+        <w:ind w:left="5760" w:hanging="360"/>
+      </w:pPr>
+    </w:lvl>
+    <w:lvl w:ilvl="8" w:tplc="0419001B" w:tentative="1">
+      <w:start w:val="1"/>
+      <w:numFmt w:val="lowerRoman"/>
+      <w:lvlText w:val="%9."/>
+      <w:lvlJc w:val="right"/>
+      <w:pPr>
+        <w:ind w:left="6480" w:hanging="180"/>
+      </w:pPr>
+    </w:lvl>
+  </w:abstractNum>
+  <w:abstractNum w:abstractNumId="1" w15:restartNumberingAfterBreak="0">
     <w:nsid w:val="29FA0C3E"/>
     <w:multiLevelType w:val="hybridMultilevel"/>
     <w:tmpl w:val="19D41B08"/>
@@ -2305,7 +3393,97 @@
       </w:pPr>
     </w:lvl>
   </w:abstractNum>
-  <w:abstractNum w:abstractNumId="1" w15:restartNumberingAfterBreak="0">
+  <w:abstractNum w:abstractNumId="2" w15:restartNumberingAfterBreak="0">
+    <w:nsid w:val="2DE72056"/>
+    <w:multiLevelType w:val="hybridMultilevel"/>
+    <w:tmpl w:val="85A484D2"/>
+    <w:lvl w:ilvl="0" w:tplc="F9DACF18">
+      <w:start w:val="5"/>
+      <w:numFmt w:val="decimal"/>
+      <w:suff w:val="space"/>
+      <w:lvlText w:val="%1.a"/>
+      <w:lvlJc w:val="left"/>
+      <w:pPr>
+        <w:ind w:left="720" w:hanging="360"/>
+      </w:pPr>
+      <w:rPr>
+        <w:rFonts w:hint="default"/>
+      </w:rPr>
+    </w:lvl>
+    <w:lvl w:ilvl="1" w:tplc="04190019" w:tentative="1">
+      <w:start w:val="1"/>
+      <w:numFmt w:val="lowerLetter"/>
+      <w:lvlText w:val="%2."/>
+      <w:lvlJc w:val="left"/>
+      <w:pPr>
+        <w:ind w:left="1440" w:hanging="360"/>
+      </w:pPr>
+    </w:lvl>
+    <w:lvl w:ilvl="2" w:tplc="0419001B" w:tentative="1">
+      <w:start w:val="1"/>
+      <w:numFmt w:val="lowerRoman"/>
+      <w:lvlText w:val="%3."/>
+      <w:lvlJc w:val="right"/>
+      <w:pPr>
+        <w:ind w:left="2160" w:hanging="180"/>
+      </w:pPr>
+    </w:lvl>
+    <w:lvl w:ilvl="3" w:tplc="0419000F" w:tentative="1">
+      <w:start w:val="1"/>
+      <w:numFmt w:val="decimal"/>
+      <w:lvlText w:val="%4."/>
+      <w:lvlJc w:val="left"/>
+      <w:pPr>
+        <w:ind w:left="2880" w:hanging="360"/>
+      </w:pPr>
+    </w:lvl>
+    <w:lvl w:ilvl="4" w:tplc="04190019" w:tentative="1">
+      <w:start w:val="1"/>
+      <w:numFmt w:val="lowerLetter"/>
+      <w:lvlText w:val="%5."/>
+      <w:lvlJc w:val="left"/>
+      <w:pPr>
+        <w:ind w:left="3600" w:hanging="360"/>
+      </w:pPr>
+    </w:lvl>
+    <w:lvl w:ilvl="5" w:tplc="0419001B" w:tentative="1">
+      <w:start w:val="1"/>
+      <w:numFmt w:val="lowerRoman"/>
+      <w:lvlText w:val="%6."/>
+      <w:lvlJc w:val="right"/>
+      <w:pPr>
+        <w:ind w:left="4320" w:hanging="180"/>
+      </w:pPr>
+    </w:lvl>
+    <w:lvl w:ilvl="6" w:tplc="0419000F" w:tentative="1">
+      <w:start w:val="1"/>
+      <w:numFmt w:val="decimal"/>
+      <w:lvlText w:val="%7."/>
+      <w:lvlJc w:val="left"/>
+      <w:pPr>
+        <w:ind w:left="5040" w:hanging="360"/>
+      </w:pPr>
+    </w:lvl>
+    <w:lvl w:ilvl="7" w:tplc="04190019" w:tentative="1">
+      <w:start w:val="1"/>
+      <w:numFmt w:val="lowerLetter"/>
+      <w:lvlText w:val="%8."/>
+      <w:lvlJc w:val="left"/>
+      <w:pPr>
+        <w:ind w:left="5760" w:hanging="360"/>
+      </w:pPr>
+    </w:lvl>
+    <w:lvl w:ilvl="8" w:tplc="0419001B" w:tentative="1">
+      <w:start w:val="1"/>
+      <w:numFmt w:val="lowerRoman"/>
+      <w:lvlText w:val="%9."/>
+      <w:lvlJc w:val="right"/>
+      <w:pPr>
+        <w:ind w:left="6480" w:hanging="180"/>
+      </w:pPr>
+    </w:lvl>
+  </w:abstractNum>
+  <w:abstractNum w:abstractNumId="3" w15:restartNumberingAfterBreak="0">
     <w:nsid w:val="3C2F18B1"/>
     <w:multiLevelType w:val="hybridMultilevel"/>
     <w:tmpl w:val="B9D82CE2"/>
@@ -2395,7 +3573,7 @@
       </w:pPr>
     </w:lvl>
   </w:abstractNum>
-  <w:abstractNum w:abstractNumId="2" w15:restartNumberingAfterBreak="0">
+  <w:abstractNum w:abstractNumId="4" w15:restartNumberingAfterBreak="0">
     <w:nsid w:val="3E8D77D9"/>
     <w:multiLevelType w:val="hybridMultilevel"/>
     <w:tmpl w:val="19D41B08"/>
@@ -2485,7 +3663,7 @@
       </w:pPr>
     </w:lvl>
   </w:abstractNum>
-  <w:abstractNum w:abstractNumId="3" w15:restartNumberingAfterBreak="0">
+  <w:abstractNum w:abstractNumId="5" w15:restartNumberingAfterBreak="0">
     <w:nsid w:val="516F4565"/>
     <w:multiLevelType w:val="hybridMultilevel"/>
     <w:tmpl w:val="61EC141E"/>
@@ -2575,10 +3753,100 @@
       </w:pPr>
     </w:lvl>
   </w:abstractNum>
-  <w:abstractNum w:abstractNumId="4" w15:restartNumberingAfterBreak="0">
+  <w:abstractNum w:abstractNumId="6" w15:restartNumberingAfterBreak="0">
+    <w:nsid w:val="634E009D"/>
+    <w:multiLevelType w:val="hybridMultilevel"/>
+    <w:tmpl w:val="5B702956"/>
+    <w:lvl w:ilvl="0" w:tplc="257C50A8">
+      <w:start w:val="5"/>
+      <w:numFmt w:val="decimal"/>
+      <w:suff w:val="space"/>
+      <w:lvlText w:val="%1.a.1"/>
+      <w:lvlJc w:val="left"/>
+      <w:pPr>
+        <w:ind w:left="720" w:hanging="360"/>
+      </w:pPr>
+      <w:rPr>
+        <w:rFonts w:hint="default"/>
+      </w:rPr>
+    </w:lvl>
+    <w:lvl w:ilvl="1" w:tplc="04190019" w:tentative="1">
+      <w:start w:val="1"/>
+      <w:numFmt w:val="lowerLetter"/>
+      <w:lvlText w:val="%2."/>
+      <w:lvlJc w:val="left"/>
+      <w:pPr>
+        <w:ind w:left="1440" w:hanging="360"/>
+      </w:pPr>
+    </w:lvl>
+    <w:lvl w:ilvl="2" w:tplc="0419001B" w:tentative="1">
+      <w:start w:val="1"/>
+      <w:numFmt w:val="lowerRoman"/>
+      <w:lvlText w:val="%3."/>
+      <w:lvlJc w:val="right"/>
+      <w:pPr>
+        <w:ind w:left="2160" w:hanging="180"/>
+      </w:pPr>
+    </w:lvl>
+    <w:lvl w:ilvl="3" w:tplc="0419000F" w:tentative="1">
+      <w:start w:val="1"/>
+      <w:numFmt w:val="decimal"/>
+      <w:lvlText w:val="%4."/>
+      <w:lvlJc w:val="left"/>
+      <w:pPr>
+        <w:ind w:left="2880" w:hanging="360"/>
+      </w:pPr>
+    </w:lvl>
+    <w:lvl w:ilvl="4" w:tplc="04190019" w:tentative="1">
+      <w:start w:val="1"/>
+      <w:numFmt w:val="lowerLetter"/>
+      <w:lvlText w:val="%5."/>
+      <w:lvlJc w:val="left"/>
+      <w:pPr>
+        <w:ind w:left="3600" w:hanging="360"/>
+      </w:pPr>
+    </w:lvl>
+    <w:lvl w:ilvl="5" w:tplc="0419001B" w:tentative="1">
+      <w:start w:val="1"/>
+      <w:numFmt w:val="lowerRoman"/>
+      <w:lvlText w:val="%6."/>
+      <w:lvlJc w:val="right"/>
+      <w:pPr>
+        <w:ind w:left="4320" w:hanging="180"/>
+      </w:pPr>
+    </w:lvl>
+    <w:lvl w:ilvl="6" w:tplc="0419000F" w:tentative="1">
+      <w:start w:val="1"/>
+      <w:numFmt w:val="decimal"/>
+      <w:lvlText w:val="%7."/>
+      <w:lvlJc w:val="left"/>
+      <w:pPr>
+        <w:ind w:left="5040" w:hanging="360"/>
+      </w:pPr>
+    </w:lvl>
+    <w:lvl w:ilvl="7" w:tplc="04190019" w:tentative="1">
+      <w:start w:val="1"/>
+      <w:numFmt w:val="lowerLetter"/>
+      <w:lvlText w:val="%8."/>
+      <w:lvlJc w:val="left"/>
+      <w:pPr>
+        <w:ind w:left="5760" w:hanging="360"/>
+      </w:pPr>
+    </w:lvl>
+    <w:lvl w:ilvl="8" w:tplc="0419001B" w:tentative="1">
+      <w:start w:val="1"/>
+      <w:numFmt w:val="lowerRoman"/>
+      <w:lvlText w:val="%9."/>
+      <w:lvlJc w:val="right"/>
+      <w:pPr>
+        <w:ind w:left="6480" w:hanging="180"/>
+      </w:pPr>
+    </w:lvl>
+  </w:abstractNum>
+  <w:abstractNum w:abstractNumId="7" w15:restartNumberingAfterBreak="0">
     <w:nsid w:val="639A5FCE"/>
     <w:multiLevelType w:val="hybridMultilevel"/>
-    <w:tmpl w:val="19D41B08"/>
+    <w:tmpl w:val="2F70222A"/>
     <w:lvl w:ilvl="0" w:tplc="8A6E2E78">
       <w:start w:val="1"/>
       <w:numFmt w:val="decimal"/>
@@ -2665,7 +3933,7 @@
       </w:pPr>
     </w:lvl>
   </w:abstractNum>
-  <w:abstractNum w:abstractNumId="5" w15:restartNumberingAfterBreak="0">
+  <w:abstractNum w:abstractNumId="8" w15:restartNumberingAfterBreak="0">
     <w:nsid w:val="6B4452EA"/>
     <w:multiLevelType w:val="hybridMultilevel"/>
     <w:tmpl w:val="596609A0"/>
@@ -2755,10 +4023,10 @@
       </w:pPr>
     </w:lvl>
   </w:abstractNum>
-  <w:abstractNum w:abstractNumId="6" w15:restartNumberingAfterBreak="0">
+  <w:abstractNum w:abstractNumId="9" w15:restartNumberingAfterBreak="0">
     <w:nsid w:val="6E1D0D26"/>
     <w:multiLevelType w:val="hybridMultilevel"/>
-    <w:tmpl w:val="3DB250F6"/>
+    <w:tmpl w:val="9E467A4C"/>
     <w:lvl w:ilvl="0" w:tplc="98F6B28A">
       <w:start w:val="3"/>
       <w:numFmt w:val="decimal"/>
@@ -2845,7 +4113,7 @@
       </w:pPr>
     </w:lvl>
   </w:abstractNum>
-  <w:abstractNum w:abstractNumId="7" w15:restartNumberingAfterBreak="0">
+  <w:abstractNum w:abstractNumId="10" w15:restartNumberingAfterBreak="0">
     <w:nsid w:val="7FE126CA"/>
     <w:multiLevelType w:val="hybridMultilevel"/>
     <w:tmpl w:val="B1E08C94"/>
@@ -2936,28 +4204,37 @@
     </w:lvl>
   </w:abstractNum>
   <w:num w:numId="1">
+    <w:abstractNumId w:val="4"/>
+  </w:num>
+  <w:num w:numId="2">
+    <w:abstractNumId w:val="3"/>
+  </w:num>
+  <w:num w:numId="3">
+    <w:abstractNumId w:val="9"/>
+  </w:num>
+  <w:num w:numId="4">
+    <w:abstractNumId w:val="5"/>
+  </w:num>
+  <w:num w:numId="5">
+    <w:abstractNumId w:val="1"/>
+  </w:num>
+  <w:num w:numId="6">
+    <w:abstractNumId w:val="10"/>
+  </w:num>
+  <w:num w:numId="7">
+    <w:abstractNumId w:val="8"/>
+  </w:num>
+  <w:num w:numId="8">
+    <w:abstractNumId w:val="7"/>
+  </w:num>
+  <w:num w:numId="9">
+    <w:abstractNumId w:val="0"/>
+  </w:num>
+  <w:num w:numId="10">
     <w:abstractNumId w:val="2"/>
   </w:num>
-  <w:num w:numId="2">
-    <w:abstractNumId w:val="1"/>
-  </w:num>
-  <w:num w:numId="3">
+  <w:num w:numId="11">
     <w:abstractNumId w:val="6"/>
-  </w:num>
-  <w:num w:numId="4">
-    <w:abstractNumId w:val="3"/>
-  </w:num>
-  <w:num w:numId="5">
-    <w:abstractNumId w:val="0"/>
-  </w:num>
-  <w:num w:numId="6">
-    <w:abstractNumId w:val="7"/>
-  </w:num>
-  <w:num w:numId="7">
-    <w:abstractNumId w:val="5"/>
-  </w:num>
-  <w:num w:numId="8">
-    <w:abstractNumId w:val="4"/>
   </w:num>
 </w:numbering>
 </file>

</xml_diff>